<commit_message>
ECU to stock wiring complete and 4runner cap mod added
</commit_message>
<xml_diff>
--- a/ECU/ECU to stock wiring loom.docx
+++ b/ECU/ECU to stock wiring loom.docx
@@ -29,7 +29,7 @@
                     <pic:cNvPicPr/>
                   </pic:nvPicPr>
                   <pic:blipFill>
-                    <a:blip r:embed="rId4"/>
+                    <a:blip r:embed="rId5"/>
                     <a:stretch>
                       <a:fillRect/>
                     </a:stretch>
@@ -93,7 +93,7 @@
                     <pic:cNvPicPr/>
                   </pic:nvPicPr>
                   <pic:blipFill>
-                    <a:blip r:embed="rId5"/>
+                    <a:blip r:embed="rId6"/>
                     <a:stretch>
                       <a:fillRect/>
                     </a:stretch>
@@ -116,9 +116,111 @@
     </w:p>
     <w:p>
       <w:r>
+        <w:rPr>
+          <w:noProof/>
+          <w:lang w:eastAsia="en-CA"/>
+        </w:rPr>
+        <w:drawing>
+          <wp:inline distT="0" distB="0" distL="0" distR="0" wp14:anchorId="3E8EDA29" wp14:editId="634BA256">
+            <wp:extent cx="5762625" cy="2381250"/>
+            <wp:effectExtent l="0" t="0" r="9525" b="0"/>
+            <wp:docPr id="2" name="Picture 2"/>
+            <wp:cNvGraphicFramePr>
+              <a:graphicFrameLocks xmlns:a="http://schemas.openxmlformats.org/drawingml/2006/main" noChangeAspect="1"/>
+            </wp:cNvGraphicFramePr>
+            <a:graphic xmlns:a="http://schemas.openxmlformats.org/drawingml/2006/main">
+              <a:graphicData uri="http://schemas.openxmlformats.org/drawingml/2006/picture">
+                <pic:pic xmlns:pic="http://schemas.openxmlformats.org/drawingml/2006/picture">
+                  <pic:nvPicPr>
+                    <pic:cNvPr id="1" name=""/>
+                    <pic:cNvPicPr/>
+                  </pic:nvPicPr>
+                  <pic:blipFill>
+                    <a:blip r:embed="rId7"/>
+                    <a:stretch>
+                      <a:fillRect/>
+                    </a:stretch>
+                  </pic:blipFill>
+                  <pic:spPr>
+                    <a:xfrm>
+                      <a:off x="0" y="0"/>
+                      <a:ext cx="5762625" cy="2381250"/>
+                    </a:xfrm>
+                    <a:prstGeom prst="rect">
+                      <a:avLst/>
+                    </a:prstGeom>
+                  </pic:spPr>
+                </pic:pic>
+              </a:graphicData>
+            </a:graphic>
+          </wp:inline>
+        </w:drawing>
+      </w:r>
+    </w:p>
+    <w:p>
+      <w:r>
+        <w:rPr>
+          <w:noProof/>
+          <w:lang w:eastAsia="en-CA"/>
+        </w:rPr>
+        <w:lastRenderedPageBreak/>
+        <w:drawing>
+          <wp:inline distT="0" distB="0" distL="0" distR="0" wp14:anchorId="678FB448" wp14:editId="6E0B3FBD">
+            <wp:extent cx="5629275" cy="4781550"/>
+            <wp:effectExtent l="0" t="0" r="9525" b="0"/>
+            <wp:docPr id="6" name="Picture 6"/>
+            <wp:cNvGraphicFramePr>
+              <a:graphicFrameLocks xmlns:a="http://schemas.openxmlformats.org/drawingml/2006/main" noChangeAspect="1"/>
+            </wp:cNvGraphicFramePr>
+            <a:graphic xmlns:a="http://schemas.openxmlformats.org/drawingml/2006/main">
+              <a:graphicData uri="http://schemas.openxmlformats.org/drawingml/2006/picture">
+                <pic:pic xmlns:pic="http://schemas.openxmlformats.org/drawingml/2006/picture">
+                  <pic:nvPicPr>
+                    <pic:cNvPr id="1" name=""/>
+                    <pic:cNvPicPr/>
+                  </pic:nvPicPr>
+                  <pic:blipFill>
+                    <a:blip r:embed="rId8"/>
+                    <a:stretch>
+                      <a:fillRect/>
+                    </a:stretch>
+                  </pic:blipFill>
+                  <pic:spPr>
+                    <a:xfrm>
+                      <a:off x="0" y="0"/>
+                      <a:ext cx="5629275" cy="4781550"/>
+                    </a:xfrm>
+                    <a:prstGeom prst="rect">
+                      <a:avLst/>
+                    </a:prstGeom>
+                  </pic:spPr>
+                </pic:pic>
+              </a:graphicData>
+            </a:graphic>
+          </wp:inline>
+        </w:drawing>
+      </w:r>
+    </w:p>
+    <w:p>
+      <w:r>
         <w:t>*Note: Standard FP output does not support PWM, either map an existing unused PWM output or rewire and relay 12v to FP and use standard</w:t>
       </w:r>
     </w:p>
+    <w:p/>
+    <w:p>
+      <w:r>
+        <w:t xml:space="preserve">**Programmable PWM is best solution, FP ECU behaviour: </w:t>
+      </w:r>
+      <w:hyperlink r:id="rId9" w:history="1">
+        <w:r>
+          <w:rPr>
+            <w:rStyle w:val="Hyperlink"/>
+          </w:rPr>
+          <w:t>http://www.supraforums.com/forum/showthread.php?649900-Anyone-try-PWM-control-of-the-fuel-pumps</w:t>
+        </w:r>
+      </w:hyperlink>
+    </w:p>
+    <w:p/>
     <w:p>
       <w:r>
         <w:rPr>
@@ -149,7 +251,7 @@
                     <pic:cNvPicPr/>
                   </pic:nvPicPr>
                   <pic:blipFill>
-                    <a:blip r:embed="rId6"/>
+                    <a:blip r:embed="rId10"/>
                     <a:stretch>
                       <a:fillRect/>
                     </a:stretch>
@@ -176,6 +278,7 @@
           <w:noProof/>
           <w:lang w:eastAsia="en-CA"/>
         </w:rPr>
+        <w:lastRenderedPageBreak/>
         <w:drawing>
           <wp:inline distT="0" distB="0" distL="0" distR="0" wp14:anchorId="105FEFF8" wp14:editId="0F8925BB">
             <wp:extent cx="5943600" cy="609600"/>
@@ -192,7 +295,7 @@
                     <pic:cNvPicPr/>
                   </pic:nvPicPr>
                   <pic:blipFill>
-                    <a:blip r:embed="rId7"/>
+                    <a:blip r:embed="rId11"/>
                     <a:stretch>
                       <a:fillRect/>
                     </a:stretch>
@@ -235,7 +338,7 @@
                     <pic:cNvPicPr/>
                   </pic:nvPicPr>
                   <pic:blipFill>
-                    <a:blip r:embed="rId8"/>
+                    <a:blip r:embed="rId12"/>
                     <a:stretch>
                       <a:fillRect/>
                     </a:stretch>
@@ -278,7 +381,7 @@
                     <pic:cNvPicPr/>
                   </pic:nvPicPr>
                   <pic:blipFill>
-                    <a:blip r:embed="rId9"/>
+                    <a:blip r:embed="rId13"/>
                     <a:stretch>
                       <a:fillRect/>
                     </a:stretch>
@@ -304,15 +407,7 @@
         <w:rPr>
           <w:u w:val="single"/>
         </w:rPr>
-        <w:t>Sensor</w:t>
-      </w:r>
-      <w:bookmarkStart w:id="0" w:name="_GoBack"/>
-      <w:bookmarkEnd w:id="0"/>
-      <w:r>
-        <w:rPr>
-          <w:u w:val="single"/>
-        </w:rPr>
-        <w:t xml:space="preserve"> 5V</w:t>
+        <w:t>Sensor 5V</w:t>
       </w:r>
     </w:p>
     <w:p>
@@ -321,7 +416,6 @@
           <w:noProof/>
           <w:lang w:eastAsia="en-CA"/>
         </w:rPr>
-        <w:lastRenderedPageBreak/>
         <w:drawing>
           <wp:inline distT="0" distB="0" distL="0" distR="0" wp14:anchorId="73F08F67" wp14:editId="60408532">
             <wp:extent cx="5943600" cy="624205"/>
@@ -338,7 +432,7 @@
                     <pic:cNvPicPr/>
                   </pic:nvPicPr>
                   <pic:blipFill>
-                    <a:blip r:embed="rId10"/>
+                    <a:blip r:embed="rId14"/>
                     <a:stretch>
                       <a:fillRect/>
                     </a:stretch>
@@ -389,7 +483,7 @@
                     <pic:cNvPicPr/>
                   </pic:nvPicPr>
                   <pic:blipFill>
-                    <a:blip r:embed="rId11"/>
+                    <a:blip r:embed="rId15"/>
                     <a:stretch>
                       <a:fillRect/>
                     </a:stretch>
@@ -423,6 +517,91 @@
         <w:t>Cam &amp; Crank</w:t>
       </w:r>
     </w:p>
+    <w:p>
+      <w:pPr>
+        <w:rPr>
+          <w:u w:val="single"/>
+        </w:rPr>
+      </w:pPr>
+      <w:r>
+        <w:rPr>
+          <w:u w:val="single"/>
+        </w:rPr>
+        <w:lastRenderedPageBreak/>
+        <w:drawing>
+          <wp:inline distT="0" distB="0" distL="0" distR="0" wp14:anchorId="219EB11B" wp14:editId="6DBEDFDD">
+            <wp:extent cx="5943600" cy="6147435"/>
+            <wp:effectExtent l="0" t="0" r="0" b="5715"/>
+            <wp:docPr id="8" name="Picture 8"/>
+            <wp:cNvGraphicFramePr>
+              <a:graphicFrameLocks xmlns:a="http://schemas.openxmlformats.org/drawingml/2006/main" noChangeAspect="1"/>
+            </wp:cNvGraphicFramePr>
+            <a:graphic xmlns:a="http://schemas.openxmlformats.org/drawingml/2006/main">
+              <a:graphicData uri="http://schemas.openxmlformats.org/drawingml/2006/picture">
+                <pic:pic xmlns:pic="http://schemas.openxmlformats.org/drawingml/2006/picture">
+                  <pic:nvPicPr>
+                    <pic:cNvPr id="1" name=""/>
+                    <pic:cNvPicPr/>
+                  </pic:nvPicPr>
+                  <pic:blipFill>
+                    <a:blip r:embed="rId16"/>
+                    <a:stretch>
+                      <a:fillRect/>
+                    </a:stretch>
+                  </pic:blipFill>
+                  <pic:spPr>
+                    <a:xfrm>
+                      <a:off x="0" y="0"/>
+                      <a:ext cx="5943600" cy="6147435"/>
+                    </a:xfrm>
+                    <a:prstGeom prst="rect">
+                      <a:avLst/>
+                    </a:prstGeom>
+                  </pic:spPr>
+                </pic:pic>
+              </a:graphicData>
+            </a:graphic>
+          </wp:inline>
+        </w:drawing>
+      </w:r>
+    </w:p>
+    <w:p>
+      <w:r>
+        <w:t>G1 = intake cam</w:t>
+      </w:r>
+      <w:r>
+        <w:tab/>
+      </w:r>
+      <w:r>
+        <w:tab/>
+        <w:t>Custom Harness = green</w:t>
+      </w:r>
+    </w:p>
+    <w:p>
+      <w:r>
+        <w:t>NE = crank</w:t>
+      </w:r>
+      <w:r>
+        <w:tab/>
+      </w:r>
+      <w:r>
+        <w:tab/>
+        <w:t>C H = blue</w:t>
+      </w:r>
+    </w:p>
+    <w:p>
+      <w:r>
+        <w:t>G- = ground</w:t>
+      </w:r>
+      <w:r>
+        <w:tab/>
+      </w:r>
+      <w:r>
+        <w:tab/>
+        <w:t>C H = grey</w:t>
+      </w:r>
+    </w:p>
+    <w:p/>
     <w:p>
       <w:pPr>
         <w:rPr>
@@ -450,7 +629,7 @@
                     <pic:cNvPicPr/>
                   </pic:nvPicPr>
                   <pic:blipFill>
-                    <a:blip r:embed="rId12"/>
+                    <a:blip r:embed="rId17"/>
                     <a:stretch>
                       <a:fillRect/>
                     </a:stretch>
@@ -482,6 +661,7 @@
           <w:noProof/>
           <w:lang w:eastAsia="en-CA"/>
         </w:rPr>
+        <w:lastRenderedPageBreak/>
         <w:drawing>
           <wp:inline distT="0" distB="0" distL="0" distR="0" wp14:anchorId="351A00BF" wp14:editId="48377ABF">
             <wp:extent cx="5943600" cy="2037715"/>
@@ -498,7 +678,7 @@
                     <pic:cNvPicPr/>
                   </pic:nvPicPr>
                   <pic:blipFill>
-                    <a:blip r:embed="rId13"/>
+                    <a:blip r:embed="rId18"/>
                     <a:stretch>
                       <a:fillRect/>
                     </a:stretch>
@@ -546,7 +726,7 @@
                     <pic:cNvPicPr/>
                   </pic:nvPicPr>
                   <pic:blipFill>
-                    <a:blip r:embed="rId14"/>
+                    <a:blip r:embed="rId19"/>
                     <a:stretch>
                       <a:fillRect/>
                     </a:stretch>
@@ -624,7 +804,7 @@
                     <pic:cNvPicPr/>
                   </pic:nvPicPr>
                   <pic:blipFill>
-                    <a:blip r:embed="rId15"/>
+                    <a:blip r:embed="rId20"/>
                     <a:stretch>
                       <a:fillRect/>
                     </a:stretch>
@@ -690,7 +870,7 @@
                     <pic:cNvPicPr/>
                   </pic:nvPicPr>
                   <pic:blipFill>
-                    <a:blip r:embed="rId16"/>
+                    <a:blip r:embed="rId21"/>
                     <a:stretch>
                       <a:fillRect/>
                     </a:stretch>
@@ -712,6 +892,54 @@
       </w:r>
     </w:p>
     <w:p>
+      <w:pPr>
+        <w:rPr>
+          <w:u w:val="single"/>
+        </w:rPr>
+      </w:pPr>
+      <w:r>
+        <w:rPr>
+          <w:u w:val="single"/>
+        </w:rPr>
+        <w:lastRenderedPageBreak/>
+        <w:drawing>
+          <wp:inline distT="0" distB="0" distL="0" distR="0" wp14:anchorId="57C43A65" wp14:editId="6B0708BA">
+            <wp:extent cx="5943600" cy="4286250"/>
+            <wp:effectExtent l="0" t="0" r="0" b="0"/>
+            <wp:docPr id="33" name="Picture 33"/>
+            <wp:cNvGraphicFramePr>
+              <a:graphicFrameLocks xmlns:a="http://schemas.openxmlformats.org/drawingml/2006/main" noChangeAspect="1"/>
+            </wp:cNvGraphicFramePr>
+            <a:graphic xmlns:a="http://schemas.openxmlformats.org/drawingml/2006/main">
+              <a:graphicData uri="http://schemas.openxmlformats.org/drawingml/2006/picture">
+                <pic:pic xmlns:pic="http://schemas.openxmlformats.org/drawingml/2006/picture">
+                  <pic:nvPicPr>
+                    <pic:cNvPr id="1" name=""/>
+                    <pic:cNvPicPr/>
+                  </pic:nvPicPr>
+                  <pic:blipFill>
+                    <a:blip r:embed="rId22"/>
+                    <a:stretch>
+                      <a:fillRect/>
+                    </a:stretch>
+                  </pic:blipFill>
+                  <pic:spPr>
+                    <a:xfrm>
+                      <a:off x="0" y="0"/>
+                      <a:ext cx="5943600" cy="4286250"/>
+                    </a:xfrm>
+                    <a:prstGeom prst="rect">
+                      <a:avLst/>
+                    </a:prstGeom>
+                  </pic:spPr>
+                </pic:pic>
+              </a:graphicData>
+            </a:graphic>
+          </wp:inline>
+        </w:drawing>
+      </w:r>
+    </w:p>
+    <w:p>
       <w:r>
         <w:t>*Refer to 2jz-ge engine diagnostics.pdf to see exact signals needed</w:t>
       </w:r>
@@ -726,7 +954,6 @@
         <w:rPr>
           <w:u w:val="single"/>
         </w:rPr>
-        <w:lastRenderedPageBreak/>
         <w:t>TPS</w:t>
       </w:r>
     </w:p>
@@ -757,7 +984,7 @@
                     <pic:cNvPicPr/>
                   </pic:nvPicPr>
                   <pic:blipFill>
-                    <a:blip r:embed="rId17"/>
+                    <a:blip r:embed="rId23"/>
                     <a:stretch>
                       <a:fillRect/>
                     </a:stretch>
@@ -808,7 +1035,7 @@
                     <pic:cNvPicPr/>
                   </pic:nvPicPr>
                   <pic:blipFill>
-                    <a:blip r:embed="rId18"/>
+                    <a:blip r:embed="rId24"/>
                     <a:stretch>
                       <a:fillRect/>
                     </a:stretch>
@@ -835,6 +1062,7 @@
           <w:noProof/>
           <w:lang w:eastAsia="en-CA"/>
         </w:rPr>
+        <w:lastRenderedPageBreak/>
         <w:drawing>
           <wp:inline distT="0" distB="0" distL="0" distR="0" wp14:anchorId="2FEF31C0" wp14:editId="62DEA40A">
             <wp:extent cx="5572125" cy="2200275"/>
@@ -851,7 +1079,7 @@
                     <pic:cNvPicPr/>
                   </pic:nvPicPr>
                   <pic:blipFill>
-                    <a:blip r:embed="rId19"/>
+                    <a:blip r:embed="rId25"/>
                     <a:stretch>
                       <a:fillRect/>
                     </a:stretch>
@@ -902,7 +1130,7 @@
                     <pic:cNvPicPr/>
                   </pic:nvPicPr>
                   <pic:blipFill>
-                    <a:blip r:embed="rId20"/>
+                    <a:blip r:embed="rId26"/>
                     <a:stretch>
                       <a:fillRect/>
                     </a:stretch>
@@ -953,7 +1181,7 @@
                     <pic:cNvPicPr/>
                   </pic:nvPicPr>
                   <pic:blipFill>
-                    <a:blip r:embed="rId21"/>
+                    <a:blip r:embed="rId27"/>
                     <a:stretch>
                       <a:fillRect/>
                     </a:stretch>
@@ -962,6 +1190,45 @@
                     <a:xfrm>
                       <a:off x="0" y="0"/>
                       <a:ext cx="5943600" cy="749300"/>
+                    </a:xfrm>
+                    <a:prstGeom prst="rect">
+                      <a:avLst/>
+                    </a:prstGeom>
+                  </pic:spPr>
+                </pic:pic>
+              </a:graphicData>
+            </a:graphic>
+          </wp:inline>
+        </w:drawing>
+      </w:r>
+    </w:p>
+    <w:p>
+      <w:r>
+        <w:drawing>
+          <wp:inline distT="0" distB="0" distL="0" distR="0" wp14:anchorId="56C1FE1B" wp14:editId="529714AC">
+            <wp:extent cx="5943600" cy="788035"/>
+            <wp:effectExtent l="0" t="0" r="0" b="0"/>
+            <wp:docPr id="34" name="Picture 34"/>
+            <wp:cNvGraphicFramePr>
+              <a:graphicFrameLocks xmlns:a="http://schemas.openxmlformats.org/drawingml/2006/main" noChangeAspect="1"/>
+            </wp:cNvGraphicFramePr>
+            <a:graphic xmlns:a="http://schemas.openxmlformats.org/drawingml/2006/main">
+              <a:graphicData uri="http://schemas.openxmlformats.org/drawingml/2006/picture">
+                <pic:pic xmlns:pic="http://schemas.openxmlformats.org/drawingml/2006/picture">
+                  <pic:nvPicPr>
+                    <pic:cNvPr id="1" name=""/>
+                    <pic:cNvPicPr/>
+                  </pic:nvPicPr>
+                  <pic:blipFill>
+                    <a:blip r:embed="rId28"/>
+                    <a:stretch>
+                      <a:fillRect/>
+                    </a:stretch>
+                  </pic:blipFill>
+                  <pic:spPr>
+                    <a:xfrm>
+                      <a:off x="0" y="0"/>
+                      <a:ext cx="5943600" cy="788035"/>
                     </a:xfrm>
                     <a:prstGeom prst="rect">
                       <a:avLst/>
@@ -988,7 +1255,6 @@
           <w:noProof/>
           <w:lang w:eastAsia="en-CA"/>
         </w:rPr>
-        <w:lastRenderedPageBreak/>
         <w:drawing>
           <wp:inline distT="0" distB="0" distL="0" distR="0" wp14:anchorId="2081D4D6" wp14:editId="50BFE19F">
             <wp:extent cx="5943600" cy="1038225"/>
@@ -1005,7 +1271,7 @@
                     <pic:cNvPicPr/>
                   </pic:nvPicPr>
                   <pic:blipFill>
-                    <a:blip r:embed="rId22"/>
+                    <a:blip r:embed="rId29"/>
                     <a:stretch>
                       <a:fillRect/>
                     </a:stretch>
@@ -1031,6 +1297,7 @@
         <w:rPr>
           <w:u w:val="single"/>
         </w:rPr>
+        <w:lastRenderedPageBreak/>
         <w:t>Other</w:t>
       </w:r>
     </w:p>
@@ -1056,7 +1323,7 @@
                     <pic:cNvPicPr/>
                   </pic:nvPicPr>
                   <pic:blipFill>
-                    <a:blip r:embed="rId23"/>
+                    <a:blip r:embed="rId30"/>
                     <a:stretch>
                       <a:fillRect/>
                     </a:stretch>
@@ -1078,11 +1345,84 @@
       </w:r>
     </w:p>
     <w:p>
+      <w:r>
+        <w:drawing>
+          <wp:inline distT="0" distB="0" distL="0" distR="0" wp14:anchorId="08BE0B5B" wp14:editId="259C4106">
+            <wp:extent cx="5943600" cy="635000"/>
+            <wp:effectExtent l="0" t="0" r="0" b="0"/>
+            <wp:docPr id="14" name="Picture 14"/>
+            <wp:cNvGraphicFramePr>
+              <a:graphicFrameLocks xmlns:a="http://schemas.openxmlformats.org/drawingml/2006/main" noChangeAspect="1"/>
+            </wp:cNvGraphicFramePr>
+            <a:graphic xmlns:a="http://schemas.openxmlformats.org/drawingml/2006/main">
+              <a:graphicData uri="http://schemas.openxmlformats.org/drawingml/2006/picture">
+                <pic:pic xmlns:pic="http://schemas.openxmlformats.org/drawingml/2006/picture">
+                  <pic:nvPicPr>
+                    <pic:cNvPr id="1" name=""/>
+                    <pic:cNvPicPr/>
+                  </pic:nvPicPr>
+                  <pic:blipFill>
+                    <a:blip r:embed="rId31"/>
+                    <a:stretch>
+                      <a:fillRect/>
+                    </a:stretch>
+                  </pic:blipFill>
+                  <pic:spPr>
+                    <a:xfrm>
+                      <a:off x="0" y="0"/>
+                      <a:ext cx="5943600" cy="635000"/>
+                    </a:xfrm>
+                    <a:prstGeom prst="rect">
+                      <a:avLst/>
+                    </a:prstGeom>
+                  </pic:spPr>
+                </pic:pic>
+              </a:graphicData>
+            </a:graphic>
+          </wp:inline>
+        </w:drawing>
+      </w:r>
+    </w:p>
+    <w:p>
       <w:pPr>
         <w:rPr>
           <w:b/>
         </w:rPr>
       </w:pPr>
+      <w:r>
+        <w:rPr>
+          <w:b/>
+        </w:rPr>
+        <w:t>** M-</w:t>
+      </w:r>
+      <w:proofErr w:type="spellStart"/>
+      <w:r>
+        <w:rPr>
+          <w:b/>
+        </w:rPr>
+        <w:t>Rel</w:t>
+      </w:r>
+      <w:proofErr w:type="spellEnd"/>
+      <w:r>
+        <w:rPr>
+          <w:b/>
+        </w:rPr>
+        <w:t xml:space="preserve"> jumped to IGSW (Must keep </w:t>
+      </w:r>
+      <w:proofErr w:type="spellStart"/>
+      <w:r>
+        <w:rPr>
+          <w:b/>
+        </w:rPr>
+        <w:t>ecu</w:t>
+      </w:r>
+      <w:proofErr w:type="spellEnd"/>
+      <w:r>
+        <w:rPr>
+          <w:b/>
+        </w:rPr>
+        <w:t xml:space="preserve"> on for a few seconds before cranking)</w:t>
+      </w:r>
     </w:p>
     <w:p>
       <w:pPr>
@@ -1153,7 +1493,7 @@
                     <pic:cNvPicPr/>
                   </pic:nvPicPr>
                   <pic:blipFill>
-                    <a:blip r:embed="rId24"/>
+                    <a:blip r:embed="rId32"/>
                     <a:stretch>
                       <a:fillRect/>
                     </a:stretch>
@@ -1172,6 +1512,11 @@
             </a:graphic>
           </wp:inline>
         </w:drawing>
+      </w:r>
+    </w:p>
+    <w:p>
+      <w:r>
+        <w:t>*Digital Frequency 1</w:t>
       </w:r>
     </w:p>
     <w:p>
@@ -1214,7 +1559,7 @@
                     <pic:cNvPicPr/>
                   </pic:nvPicPr>
                   <pic:blipFill>
-                    <a:blip r:embed="rId25"/>
+                    <a:blip r:embed="rId33"/>
                     <a:stretch>
                       <a:fillRect/>
                     </a:stretch>
@@ -1289,7 +1634,7 @@
                     <pic:cNvPicPr/>
                   </pic:nvPicPr>
                   <pic:blipFill>
-                    <a:blip r:embed="rId26"/>
+                    <a:blip r:embed="rId34"/>
                     <a:stretch>
                       <a:fillRect/>
                     </a:stretch>
@@ -1350,7 +1695,7 @@
                     <pic:cNvPicPr/>
                   </pic:nvPicPr>
                   <pic:blipFill>
-                    <a:blip r:embed="rId27"/>
+                    <a:blip r:embed="rId35"/>
                     <a:stretch>
                       <a:fillRect/>
                     </a:stretch>
@@ -1382,7 +1727,6 @@
           <w:noProof/>
           <w:lang w:eastAsia="en-CA"/>
         </w:rPr>
-        <w:lastRenderedPageBreak/>
         <w:drawing>
           <wp:inline distT="0" distB="0" distL="0" distR="0" wp14:anchorId="30BE1DB7" wp14:editId="55615183">
             <wp:extent cx="5495925" cy="228600"/>
@@ -1399,7 +1743,7 @@
                     <pic:cNvPicPr/>
                   </pic:nvPicPr>
                   <pic:blipFill>
-                    <a:blip r:embed="rId28"/>
+                    <a:blip r:embed="rId36"/>
                     <a:stretch>
                       <a:fillRect/>
                     </a:stretch>
@@ -1430,6 +1774,7 @@
         <w:rPr>
           <w:u w:val="single"/>
         </w:rPr>
+        <w:lastRenderedPageBreak/>
         <w:t>Knock</w:t>
       </w:r>
     </w:p>
@@ -1460,7 +1805,7 @@
                     <pic:cNvPicPr/>
                   </pic:nvPicPr>
                   <pic:blipFill>
-                    <a:blip r:embed="rId29"/>
+                    <a:blip r:embed="rId37"/>
                     <a:stretch>
                       <a:fillRect/>
                     </a:stretch>
@@ -1508,7 +1853,7 @@
                     <pic:cNvPicPr/>
                   </pic:nvPicPr>
                   <pic:blipFill>
-                    <a:blip r:embed="rId30"/>
+                    <a:blip r:embed="rId38"/>
                     <a:stretch>
                       <a:fillRect/>
                     </a:stretch>
@@ -1528,6 +1873,89 @@
           </wp:inline>
         </w:drawing>
       </w:r>
+    </w:p>
+    <w:p>
+      <w:pPr>
+        <w:rPr>
+          <w:u w:val="single"/>
+        </w:rPr>
+      </w:pPr>
+    </w:p>
+    <w:p>
+      <w:pPr>
+        <w:rPr>
+          <w:u w:val="single"/>
+        </w:rPr>
+      </w:pPr>
+    </w:p>
+    <w:p>
+      <w:pPr>
+        <w:rPr>
+          <w:u w:val="single"/>
+        </w:rPr>
+      </w:pPr>
+      <w:r>
+        <w:rPr>
+          <w:u w:val="single"/>
+        </w:rPr>
+        <w:t>Left to do:</w:t>
+      </w:r>
+    </w:p>
+    <w:p>
+      <w:pPr>
+        <w:pStyle w:val="ListParagraph"/>
+        <w:numPr>
+          <w:ilvl w:val="0"/>
+          <w:numId w:val="2"/>
+        </w:numPr>
+      </w:pPr>
+      <w:proofErr w:type="spellStart"/>
+      <w:r>
+        <w:t>cnk</w:t>
+      </w:r>
+      <w:proofErr w:type="spellEnd"/>
+      <w:r>
+        <w:t xml:space="preserve"> and </w:t>
+      </w:r>
+      <w:proofErr w:type="spellStart"/>
+      <w:r>
+        <w:t>cmp</w:t>
+      </w:r>
+      <w:proofErr w:type="spellEnd"/>
+      <w:r>
+        <w:t xml:space="preserve"> split common ground and wire up</w:t>
+      </w:r>
+    </w:p>
+    <w:p>
+      <w:pPr>
+        <w:pStyle w:val="ListParagraph"/>
+        <w:numPr>
+          <w:ilvl w:val="0"/>
+          <w:numId w:val="2"/>
+        </w:numPr>
+      </w:pPr>
+      <w:r>
+        <w:t>ignition coils output wires</w:t>
+      </w:r>
+    </w:p>
+    <w:p>
+      <w:pPr>
+        <w:pStyle w:val="ListParagraph"/>
+        <w:numPr>
+          <w:ilvl w:val="0"/>
+          <w:numId w:val="2"/>
+        </w:numPr>
+      </w:pPr>
+      <w:proofErr w:type="spellStart"/>
+      <w:r>
+        <w:t>usb</w:t>
+      </w:r>
+      <w:proofErr w:type="spellEnd"/>
+      <w:r>
+        <w:t xml:space="preserve"> wires</w:t>
+      </w:r>
+      <w:bookmarkStart w:id="0" w:name="_GoBack"/>
+      <w:bookmarkEnd w:id="0"/>
     </w:p>
     <w:sectPr>
       <w:pgSz w:w="12240" w:h="15840"/>
@@ -1537,6 +1965,243 @@
     </w:sectPr>
   </w:body>
 </w:document>
+</file>
+
+<file path=word/numbering.xml><?xml version="1.0" encoding="utf-8"?>
+<w:numbering xmlns:wpc="http://schemas.microsoft.com/office/word/2010/wordprocessingCanvas" xmlns:mc="http://schemas.openxmlformats.org/markup-compatibility/2006" xmlns:o="urn:schemas-microsoft-com:office:office" xmlns:r="http://schemas.openxmlformats.org/officeDocument/2006/relationships" xmlns:m="http://schemas.openxmlformats.org/officeDocument/2006/math" xmlns:v="urn:schemas-microsoft-com:vml" xmlns:wp14="http://schemas.microsoft.com/office/word/2010/wordprocessingDrawing" xmlns:wp="http://schemas.openxmlformats.org/drawingml/2006/wordprocessingDrawing" xmlns:w10="urn:schemas-microsoft-com:office:word" xmlns:w="http://schemas.openxmlformats.org/wordprocessingml/2006/main" xmlns:w14="http://schemas.microsoft.com/office/word/2010/wordml" xmlns:w15="http://schemas.microsoft.com/office/word/2012/wordml" xmlns:wpg="http://schemas.microsoft.com/office/word/2010/wordprocessingGroup" xmlns:wpi="http://schemas.microsoft.com/office/word/2010/wordprocessingInk" xmlns:wne="http://schemas.microsoft.com/office/word/2006/wordml" xmlns:wps="http://schemas.microsoft.com/office/word/2010/wordprocessingShape" mc:Ignorable="w14 w15 wp14">
+  <w:abstractNum w:abstractNumId="0" w15:restartNumberingAfterBreak="0">
+    <w:nsid w:val="1A9F731A"/>
+    <w:multiLevelType w:val="hybridMultilevel"/>
+    <w:tmpl w:val="EAA8E206"/>
+    <w:lvl w:ilvl="0" w:tplc="327E704E">
+      <w:start w:val="7"/>
+      <w:numFmt w:val="bullet"/>
+      <w:lvlText w:val="-"/>
+      <w:lvlJc w:val="left"/>
+      <w:pPr>
+        <w:ind w:left="720" w:hanging="360"/>
+      </w:pPr>
+      <w:rPr>
+        <w:rFonts w:ascii="Calibri" w:eastAsiaTheme="minorHAnsi" w:hAnsi="Calibri" w:cs="Calibri" w:hint="default"/>
+      </w:rPr>
+    </w:lvl>
+    <w:lvl w:ilvl="1" w:tplc="10090003" w:tentative="1">
+      <w:start w:val="1"/>
+      <w:numFmt w:val="bullet"/>
+      <w:lvlText w:val="o"/>
+      <w:lvlJc w:val="left"/>
+      <w:pPr>
+        <w:ind w:left="1440" w:hanging="360"/>
+      </w:pPr>
+      <w:rPr>
+        <w:rFonts w:ascii="Courier New" w:hAnsi="Courier New" w:cs="Courier New" w:hint="default"/>
+      </w:rPr>
+    </w:lvl>
+    <w:lvl w:ilvl="2" w:tplc="10090005" w:tentative="1">
+      <w:start w:val="1"/>
+      <w:numFmt w:val="bullet"/>
+      <w:lvlText w:val=""/>
+      <w:lvlJc w:val="left"/>
+      <w:pPr>
+        <w:ind w:left="2160" w:hanging="360"/>
+      </w:pPr>
+      <w:rPr>
+        <w:rFonts w:ascii="Wingdings" w:hAnsi="Wingdings" w:hint="default"/>
+      </w:rPr>
+    </w:lvl>
+    <w:lvl w:ilvl="3" w:tplc="10090001" w:tentative="1">
+      <w:start w:val="1"/>
+      <w:numFmt w:val="bullet"/>
+      <w:lvlText w:val=""/>
+      <w:lvlJc w:val="left"/>
+      <w:pPr>
+        <w:ind w:left="2880" w:hanging="360"/>
+      </w:pPr>
+      <w:rPr>
+        <w:rFonts w:ascii="Symbol" w:hAnsi="Symbol" w:hint="default"/>
+      </w:rPr>
+    </w:lvl>
+    <w:lvl w:ilvl="4" w:tplc="10090003" w:tentative="1">
+      <w:start w:val="1"/>
+      <w:numFmt w:val="bullet"/>
+      <w:lvlText w:val="o"/>
+      <w:lvlJc w:val="left"/>
+      <w:pPr>
+        <w:ind w:left="3600" w:hanging="360"/>
+      </w:pPr>
+      <w:rPr>
+        <w:rFonts w:ascii="Courier New" w:hAnsi="Courier New" w:cs="Courier New" w:hint="default"/>
+      </w:rPr>
+    </w:lvl>
+    <w:lvl w:ilvl="5" w:tplc="10090005" w:tentative="1">
+      <w:start w:val="1"/>
+      <w:numFmt w:val="bullet"/>
+      <w:lvlText w:val=""/>
+      <w:lvlJc w:val="left"/>
+      <w:pPr>
+        <w:ind w:left="4320" w:hanging="360"/>
+      </w:pPr>
+      <w:rPr>
+        <w:rFonts w:ascii="Wingdings" w:hAnsi="Wingdings" w:hint="default"/>
+      </w:rPr>
+    </w:lvl>
+    <w:lvl w:ilvl="6" w:tplc="10090001" w:tentative="1">
+      <w:start w:val="1"/>
+      <w:numFmt w:val="bullet"/>
+      <w:lvlText w:val=""/>
+      <w:lvlJc w:val="left"/>
+      <w:pPr>
+        <w:ind w:left="5040" w:hanging="360"/>
+      </w:pPr>
+      <w:rPr>
+        <w:rFonts w:ascii="Symbol" w:hAnsi="Symbol" w:hint="default"/>
+      </w:rPr>
+    </w:lvl>
+    <w:lvl w:ilvl="7" w:tplc="10090003" w:tentative="1">
+      <w:start w:val="1"/>
+      <w:numFmt w:val="bullet"/>
+      <w:lvlText w:val="o"/>
+      <w:lvlJc w:val="left"/>
+      <w:pPr>
+        <w:ind w:left="5760" w:hanging="360"/>
+      </w:pPr>
+      <w:rPr>
+        <w:rFonts w:ascii="Courier New" w:hAnsi="Courier New" w:cs="Courier New" w:hint="default"/>
+      </w:rPr>
+    </w:lvl>
+    <w:lvl w:ilvl="8" w:tplc="10090005" w:tentative="1">
+      <w:start w:val="1"/>
+      <w:numFmt w:val="bullet"/>
+      <w:lvlText w:val=""/>
+      <w:lvlJc w:val="left"/>
+      <w:pPr>
+        <w:ind w:left="6480" w:hanging="360"/>
+      </w:pPr>
+      <w:rPr>
+        <w:rFonts w:ascii="Wingdings" w:hAnsi="Wingdings" w:hint="default"/>
+      </w:rPr>
+    </w:lvl>
+  </w:abstractNum>
+  <w:abstractNum w:abstractNumId="1" w15:restartNumberingAfterBreak="0">
+    <w:nsid w:val="5B48103C"/>
+    <w:multiLevelType w:val="hybridMultilevel"/>
+    <w:tmpl w:val="9000E69E"/>
+    <w:lvl w:ilvl="0" w:tplc="AE64ACB0">
+      <w:start w:val="7"/>
+      <w:numFmt w:val="bullet"/>
+      <w:lvlText w:val="-"/>
+      <w:lvlJc w:val="left"/>
+      <w:pPr>
+        <w:ind w:left="720" w:hanging="360"/>
+      </w:pPr>
+      <w:rPr>
+        <w:rFonts w:ascii="Calibri" w:eastAsiaTheme="minorHAnsi" w:hAnsi="Calibri" w:cs="Calibri" w:hint="default"/>
+      </w:rPr>
+    </w:lvl>
+    <w:lvl w:ilvl="1" w:tplc="10090003" w:tentative="1">
+      <w:start w:val="1"/>
+      <w:numFmt w:val="bullet"/>
+      <w:lvlText w:val="o"/>
+      <w:lvlJc w:val="left"/>
+      <w:pPr>
+        <w:ind w:left="1440" w:hanging="360"/>
+      </w:pPr>
+      <w:rPr>
+        <w:rFonts w:ascii="Courier New" w:hAnsi="Courier New" w:cs="Courier New" w:hint="default"/>
+      </w:rPr>
+    </w:lvl>
+    <w:lvl w:ilvl="2" w:tplc="10090005" w:tentative="1">
+      <w:start w:val="1"/>
+      <w:numFmt w:val="bullet"/>
+      <w:lvlText w:val=""/>
+      <w:lvlJc w:val="left"/>
+      <w:pPr>
+        <w:ind w:left="2160" w:hanging="360"/>
+      </w:pPr>
+      <w:rPr>
+        <w:rFonts w:ascii="Wingdings" w:hAnsi="Wingdings" w:hint="default"/>
+      </w:rPr>
+    </w:lvl>
+    <w:lvl w:ilvl="3" w:tplc="10090001" w:tentative="1">
+      <w:start w:val="1"/>
+      <w:numFmt w:val="bullet"/>
+      <w:lvlText w:val=""/>
+      <w:lvlJc w:val="left"/>
+      <w:pPr>
+        <w:ind w:left="2880" w:hanging="360"/>
+      </w:pPr>
+      <w:rPr>
+        <w:rFonts w:ascii="Symbol" w:hAnsi="Symbol" w:hint="default"/>
+      </w:rPr>
+    </w:lvl>
+    <w:lvl w:ilvl="4" w:tplc="10090003" w:tentative="1">
+      <w:start w:val="1"/>
+      <w:numFmt w:val="bullet"/>
+      <w:lvlText w:val="o"/>
+      <w:lvlJc w:val="left"/>
+      <w:pPr>
+        <w:ind w:left="3600" w:hanging="360"/>
+      </w:pPr>
+      <w:rPr>
+        <w:rFonts w:ascii="Courier New" w:hAnsi="Courier New" w:cs="Courier New" w:hint="default"/>
+      </w:rPr>
+    </w:lvl>
+    <w:lvl w:ilvl="5" w:tplc="10090005" w:tentative="1">
+      <w:start w:val="1"/>
+      <w:numFmt w:val="bullet"/>
+      <w:lvlText w:val=""/>
+      <w:lvlJc w:val="left"/>
+      <w:pPr>
+        <w:ind w:left="4320" w:hanging="360"/>
+      </w:pPr>
+      <w:rPr>
+        <w:rFonts w:ascii="Wingdings" w:hAnsi="Wingdings" w:hint="default"/>
+      </w:rPr>
+    </w:lvl>
+    <w:lvl w:ilvl="6" w:tplc="10090001" w:tentative="1">
+      <w:start w:val="1"/>
+      <w:numFmt w:val="bullet"/>
+      <w:lvlText w:val=""/>
+      <w:lvlJc w:val="left"/>
+      <w:pPr>
+        <w:ind w:left="5040" w:hanging="360"/>
+      </w:pPr>
+      <w:rPr>
+        <w:rFonts w:ascii="Symbol" w:hAnsi="Symbol" w:hint="default"/>
+      </w:rPr>
+    </w:lvl>
+    <w:lvl w:ilvl="7" w:tplc="10090003" w:tentative="1">
+      <w:start w:val="1"/>
+      <w:numFmt w:val="bullet"/>
+      <w:lvlText w:val="o"/>
+      <w:lvlJc w:val="left"/>
+      <w:pPr>
+        <w:ind w:left="5760" w:hanging="360"/>
+      </w:pPr>
+      <w:rPr>
+        <w:rFonts w:ascii="Courier New" w:hAnsi="Courier New" w:cs="Courier New" w:hint="default"/>
+      </w:rPr>
+    </w:lvl>
+    <w:lvl w:ilvl="8" w:tplc="10090005" w:tentative="1">
+      <w:start w:val="1"/>
+      <w:numFmt w:val="bullet"/>
+      <w:lvlText w:val=""/>
+      <w:lvlJc w:val="left"/>
+      <w:pPr>
+        <w:ind w:left="6480" w:hanging="360"/>
+      </w:pPr>
+      <w:rPr>
+        <w:rFonts w:ascii="Wingdings" w:hAnsi="Wingdings" w:hint="default"/>
+      </w:rPr>
+    </w:lvl>
+  </w:abstractNum>
+  <w:num w:numId="1">
+    <w:abstractNumId w:val="1"/>
+  </w:num>
+  <w:num w:numId="2">
+    <w:abstractNumId w:val="0"/>
+  </w:num>
+</w:numbering>
 </file>
 
 <file path=word/styles.xml><?xml version="1.0" encoding="utf-8"?>
@@ -1960,6 +2625,28 @@
     <w:semiHidden/>
     <w:unhideWhenUsed/>
   </w:style>
+  <w:style w:type="character" w:styleId="Hyperlink">
+    <w:name w:val="Hyperlink"/>
+    <w:basedOn w:val="DefaultParagraphFont"/>
+    <w:uiPriority w:val="99"/>
+    <w:unhideWhenUsed/>
+    <w:rsid w:val="008F390E"/>
+    <w:rPr>
+      <w:color w:val="0563C1" w:themeColor="hyperlink"/>
+      <w:u w:val="single"/>
+    </w:rPr>
+  </w:style>
+  <w:style w:type="paragraph" w:styleId="ListParagraph">
+    <w:name w:val="List Paragraph"/>
+    <w:basedOn w:val="Normal"/>
+    <w:uiPriority w:val="34"/>
+    <w:qFormat/>
+    <w:rsid w:val="00F8603A"/>
+    <w:pPr>
+      <w:ind w:left="720"/>
+      <w:contextualSpacing/>
+    </w:pPr>
+  </w:style>
 </w:styles>
 </file>
 

</xml_diff>